<commit_message>
updated Tiffany's office hours
</commit_message>
<xml_diff>
--- a/README.docx
+++ b/README.docx
@@ -652,7 +652,7 @@
               <w:jc w:val="center"/>
             </w:pPr>
             <w:r>
-              <w:t xml:space="preserve">Tuesday 3:30pm</w:t>
+              <w:t xml:space="preserve">Tuesday 3:00pm</w:t>
             </w:r>
           </w:p>
         </w:tc>
@@ -769,17 +769,21 @@
           <w:p>
             <w:pPr>
               <w:pStyle w:val="Compact"/>
-            </w:pPr>
-          </w:p>
-        </w:tc>
-        <w:tc>
-          <w:p>
-            <w:pPr>
-              <w:pStyle w:val="Compact"/>
-              <w:jc w:val="left"/>
+              <w:jc w:val="center"/>
             </w:pPr>
             <w:r>
               <w:t xml:space="preserve">Wednesday 10am &amp; 3:30pm, Friday 11am</w:t>
+            </w:r>
+          </w:p>
+        </w:tc>
+        <w:tc>
+          <w:p>
+            <w:pPr>
+              <w:pStyle w:val="Compact"/>
+              <w:jc w:val="left"/>
+            </w:pPr>
+            <w:r>
+              <w:t xml:space="preserve">ESB 3174</w:t>
             </w:r>
           </w:p>
         </w:tc>

</xml_diff>

<commit_message>
rendering html and doc files
</commit_message>
<xml_diff>
--- a/README.docx
+++ b/README.docx
@@ -127,6 +127,18 @@
       </w:pPr>
       <w:r>
         <w:t xml:space="preserve">Quiz 2 (both sections): Thursday, April 1st</w:t>
+      </w:r>
+    </w:p>
+    <w:p>
+      <w:pPr>
+        <w:numPr>
+          <w:ilvl w:val="0"/>
+          <w:numId w:val="1002"/>
+        </w:numPr>
+        <w:pStyle w:val="Compact"/>
+      </w:pPr>
+      <w:r>
+        <w:t xml:space="preserve">Quiz 3: to be scheduled by classroom services during the exam period. You must write the exam to pass the course.</w:t>
       </w:r>
     </w:p>
     <w:p>

</xml_diff>

<commit_message>
adding office hour times to syllabus
</commit_message>
<xml_diff>
--- a/README.docx
+++ b/README.docx
@@ -587,10 +587,17 @@
     <w:tbl>
       <w:tblPr>
         <w:tblStyle w:val="Table"/>
-        <w:tblW w:type="pct" w:w="0.0"/>
+        <w:tblW w:type="pct" w:w="5000.0"/>
         <w:tblLook w:firstRow="1" w:lastRow="0" w:firstColumn="0" w:lastColumn="0" w:noHBand="0" w:noVBand="0"/>
       </w:tblPr>
-      <w:tblGrid/>
+      <w:tblGrid>
+        <w:gridCol w:w="1115"/>
+        <w:gridCol w:w="780"/>
+        <w:gridCol w:w="780"/>
+        <w:gridCol w:w="1561"/>
+        <w:gridCol w:w="1896"/>
+        <w:gridCol w:w="1784"/>
+      </w:tblGrid>
       <w:tr>
         <w:trPr>
           <w:cnfStyle w:firstRow="1"/>
@@ -677,6 +684,23 @@
             </w:pPr>
             <w:r>
               <w:t xml:space="preserve">Office Hours</w:t>
+            </w:r>
+          </w:p>
+        </w:tc>
+        <w:tc>
+          <w:tcPr>
+            <w:tcBorders>
+              <w:bottom w:val="single"/>
+            </w:tcBorders>
+            <w:vAlign w:val="bottom"/>
+          </w:tcPr>
+          <w:p>
+            <w:pPr>
+              <w:pStyle w:val="Compact"/>
+              <w:jc w:val="left"/>
+            </w:pPr>
+            <w:r>
+              <w:t xml:space="preserve">Office Location</w:t>
             </w:r>
           </w:p>
         </w:tc>
@@ -739,6 +763,17 @@
         <w:tc>
           <w:p/>
         </w:tc>
+        <w:tc>
+          <w:p>
+            <w:pPr>
+              <w:pStyle w:val="Compact"/>
+              <w:jc w:val="left"/>
+            </w:pPr>
+            <w:r>
+              <w:t xml:space="preserve">Zoom</w:t>
+            </w:r>
+          </w:p>
+        </w:tc>
       </w:tr>
       <w:tr>
         <w:tc>
@@ -791,7 +826,26 @@
           </w:p>
         </w:tc>
         <w:tc>
-          <w:p/>
+          <w:p>
+            <w:pPr>
+              <w:pStyle w:val="Compact"/>
+              <w:jc w:val="left"/>
+            </w:pPr>
+            <w:r>
+              <w:t xml:space="preserve">Thursdays 12:30 - 1:30 PM (PT)</w:t>
+            </w:r>
+          </w:p>
+        </w:tc>
+        <w:tc>
+          <w:p>
+            <w:pPr>
+              <w:pStyle w:val="Compact"/>
+              <w:jc w:val="left"/>
+            </w:pPr>
+            <w:r>
+              <w:t xml:space="preserve">Zoom</w:t>
+            </w:r>
+          </w:p>
         </w:tc>
       </w:tr>
       <w:tr>
@@ -818,13 +872,40 @@
           </w:p>
         </w:tc>
         <w:tc>
+          <w:p>
+            <w:pPr>
+              <w:pStyle w:val="Compact"/>
+              <w:jc w:val="left"/>
+            </w:pPr>
+            <w:r>
+              <w:t xml:space="preserve">Alex</w:t>
+            </w:r>
+          </w:p>
+        </w:tc>
+        <w:tc>
           <w:p/>
         </w:tc>
         <w:tc>
-          <w:p/>
-        </w:tc>
-        <w:tc>
-          <w:p/>
+          <w:p>
+            <w:pPr>
+              <w:pStyle w:val="Compact"/>
+              <w:jc w:val="left"/>
+            </w:pPr>
+            <w:r>
+              <w:t xml:space="preserve">Wednesdays 12 - 1 PM (PT)</w:t>
+            </w:r>
+          </w:p>
+        </w:tc>
+        <w:tc>
+          <w:p>
+            <w:pPr>
+              <w:pStyle w:val="Compact"/>
+              <w:jc w:val="left"/>
+            </w:pPr>
+            <w:r>
+              <w:t xml:space="preserve">Zoom</w:t>
+            </w:r>
+          </w:p>
         </w:tc>
       </w:tr>
       <w:tr>
@@ -851,244 +932,40 @@
           </w:p>
         </w:tc>
         <w:tc>
+          <w:p>
+            <w:pPr>
+              <w:pStyle w:val="Compact"/>
+              <w:jc w:val="left"/>
+            </w:pPr>
+            <w:r>
+              <w:t xml:space="preserve">Cathy</w:t>
+            </w:r>
+          </w:p>
+        </w:tc>
+        <w:tc>
           <w:p/>
         </w:tc>
         <w:tc>
-          <w:p/>
-        </w:tc>
-        <w:tc>
-          <w:p/>
-        </w:tc>
-      </w:tr>
-      <w:tr>
-        <w:tc>
-          <w:p>
-            <w:pPr>
-              <w:pStyle w:val="Compact"/>
-              <w:jc w:val="left"/>
-            </w:pPr>
-            <w:r>
-              <w:t xml:space="preserve">002 &amp; 003</w:t>
-            </w:r>
-          </w:p>
-        </w:tc>
-        <w:tc>
-          <w:p>
-            <w:pPr>
-              <w:pStyle w:val="Compact"/>
-              <w:jc w:val="left"/>
-            </w:pPr>
-            <w:r>
-              <w:t xml:space="preserve">TA</w:t>
-            </w:r>
-          </w:p>
-        </w:tc>
-        <w:tc>
-          <w:p/>
-        </w:tc>
-        <w:tc>
-          <w:p/>
-        </w:tc>
-        <w:tc>
-          <w:p/>
-        </w:tc>
-      </w:tr>
-      <w:tr>
-        <w:tc>
-          <w:p>
-            <w:pPr>
-              <w:pStyle w:val="Compact"/>
-              <w:jc w:val="left"/>
-            </w:pPr>
-            <w:r>
-              <w:t xml:space="preserve">002 &amp; 003</w:t>
-            </w:r>
-          </w:p>
-        </w:tc>
-        <w:tc>
-          <w:p>
-            <w:pPr>
-              <w:pStyle w:val="Compact"/>
-              <w:jc w:val="left"/>
-            </w:pPr>
-            <w:r>
-              <w:t xml:space="preserve">TA</w:t>
-            </w:r>
-          </w:p>
-        </w:tc>
-        <w:tc>
-          <w:p/>
-        </w:tc>
-        <w:tc>
-          <w:p/>
-        </w:tc>
-        <w:tc>
-          <w:p/>
-        </w:tc>
-      </w:tr>
-      <w:tr>
-        <w:tc>
-          <w:p>
-            <w:pPr>
-              <w:pStyle w:val="Compact"/>
-              <w:jc w:val="left"/>
-            </w:pPr>
-            <w:r>
-              <w:t xml:space="preserve">002 &amp; 003</w:t>
-            </w:r>
-          </w:p>
-        </w:tc>
-        <w:tc>
-          <w:p>
-            <w:pPr>
-              <w:pStyle w:val="Compact"/>
-              <w:jc w:val="left"/>
-            </w:pPr>
-            <w:r>
-              <w:t xml:space="preserve">TA</w:t>
-            </w:r>
-          </w:p>
-        </w:tc>
-        <w:tc>
-          <w:p/>
-        </w:tc>
-        <w:tc>
-          <w:p/>
-        </w:tc>
-        <w:tc>
-          <w:p/>
-        </w:tc>
-      </w:tr>
-      <w:tr>
-        <w:tc>
-          <w:p>
-            <w:pPr>
-              <w:pStyle w:val="Compact"/>
-              <w:jc w:val="left"/>
-            </w:pPr>
-            <w:r>
-              <w:t xml:space="preserve">002 &amp; 003</w:t>
-            </w:r>
-          </w:p>
-        </w:tc>
-        <w:tc>
-          <w:p>
-            <w:pPr>
-              <w:pStyle w:val="Compact"/>
-              <w:jc w:val="left"/>
-            </w:pPr>
-            <w:r>
-              <w:t xml:space="preserve">TA</w:t>
-            </w:r>
-          </w:p>
-        </w:tc>
-        <w:tc>
-          <w:p/>
-        </w:tc>
-        <w:tc>
-          <w:p/>
-        </w:tc>
-        <w:tc>
-          <w:p/>
-        </w:tc>
-      </w:tr>
-      <w:tr>
-        <w:tc>
-          <w:p>
-            <w:pPr>
-              <w:pStyle w:val="Compact"/>
-              <w:jc w:val="left"/>
-            </w:pPr>
-            <w:r>
-              <w:t xml:space="preserve">002 &amp; 003</w:t>
-            </w:r>
-          </w:p>
-        </w:tc>
-        <w:tc>
-          <w:p>
-            <w:pPr>
-              <w:pStyle w:val="Compact"/>
-              <w:jc w:val="left"/>
-            </w:pPr>
-            <w:r>
-              <w:t xml:space="preserve">TA</w:t>
-            </w:r>
-          </w:p>
-        </w:tc>
-        <w:tc>
-          <w:p/>
-        </w:tc>
-        <w:tc>
-          <w:p/>
-        </w:tc>
-        <w:tc>
-          <w:p/>
-        </w:tc>
-      </w:tr>
-      <w:tr>
-        <w:tc>
-          <w:p>
-            <w:pPr>
-              <w:pStyle w:val="Compact"/>
-              <w:jc w:val="left"/>
-            </w:pPr>
-            <w:r>
-              <w:t xml:space="preserve">002 &amp; 003</w:t>
-            </w:r>
-          </w:p>
-        </w:tc>
-        <w:tc>
-          <w:p>
-            <w:pPr>
-              <w:pStyle w:val="Compact"/>
-              <w:jc w:val="left"/>
-            </w:pPr>
-            <w:r>
-              <w:t xml:space="preserve">TA</w:t>
-            </w:r>
-          </w:p>
-        </w:tc>
-        <w:tc>
-          <w:p/>
-        </w:tc>
-        <w:tc>
-          <w:p/>
-        </w:tc>
-        <w:tc>
-          <w:p/>
-        </w:tc>
-      </w:tr>
-      <w:tr>
-        <w:tc>
-          <w:p>
-            <w:pPr>
-              <w:pStyle w:val="Compact"/>
-              <w:jc w:val="left"/>
-            </w:pPr>
-            <w:r>
-              <w:t xml:space="preserve">002 &amp; 003</w:t>
-            </w:r>
-          </w:p>
-        </w:tc>
-        <w:tc>
-          <w:p>
-            <w:pPr>
-              <w:pStyle w:val="Compact"/>
-              <w:jc w:val="left"/>
-            </w:pPr>
-            <w:r>
-              <w:t xml:space="preserve">TA</w:t>
-            </w:r>
-          </w:p>
-        </w:tc>
-        <w:tc>
-          <w:p/>
-        </w:tc>
-        <w:tc>
-          <w:p/>
-        </w:tc>
-        <w:tc>
-          <w:p/>
+          <w:p>
+            <w:pPr>
+              <w:pStyle w:val="Compact"/>
+              <w:jc w:val="left"/>
+            </w:pPr>
+            <w:r>
+              <w:t xml:space="preserve">Fridays 12 - 1 PM (PT)</w:t>
+            </w:r>
+          </w:p>
+        </w:tc>
+        <w:tc>
+          <w:p>
+            <w:pPr>
+              <w:pStyle w:val="Compact"/>
+              <w:jc w:val="left"/>
+            </w:pPr>
+            <w:r>
+              <w:t xml:space="preserve">Zoom</w:t>
+            </w:r>
+          </w:p>
         </w:tc>
       </w:tr>
     </w:tbl>

</xml_diff>